<commit_message>
update doc and pdf files
</commit_message>
<xml_diff>
--- a/פרויקט סופי.docx
+++ b/פרויקט סופי.docx
@@ -5,6 +5,7 @@
     <w:p>
       <w:pPr>
         <w:rPr>
+          <w:rFonts w:hint="cs"/>
           <w:rtl/>
         </w:rPr>
       </w:pPr>
@@ -2777,7 +2778,7 @@
       <w:pPr>
         <w:pStyle w:val="a9"/>
         <w:rPr>
-          <w:rFonts w:asciiTheme="minorBidi" w:hAnsiTheme="minorBidi" w:hint="cs"/>
+          <w:rFonts w:asciiTheme="minorBidi" w:hAnsiTheme="minorBidi"/>
           <w:sz w:val="28"/>
           <w:szCs w:val="28"/>
           <w:rtl/>
@@ -3097,7 +3098,7 @@
         <w:pStyle w:val="a9"/>
         <w:ind w:left="1440"/>
         <w:rPr>
-          <w:rFonts w:asciiTheme="minorBidi" w:hAnsiTheme="minorBidi" w:hint="cs"/>
+          <w:rFonts w:asciiTheme="minorBidi" w:hAnsiTheme="minorBidi"/>
           <w:sz w:val="28"/>
           <w:szCs w:val="28"/>
           <w:rtl/>
@@ -3376,7 +3377,7 @@
       <w:pPr>
         <w:pStyle w:val="a9"/>
         <w:rPr>
-          <w:rFonts w:asciiTheme="minorBidi" w:hAnsiTheme="minorBidi" w:hint="cs"/>
+          <w:rFonts w:asciiTheme="minorBidi" w:hAnsiTheme="minorBidi"/>
           <w:sz w:val="28"/>
           <w:szCs w:val="28"/>
           <w:rtl/>
@@ -3430,17 +3431,7 @@
           <w:sz w:val="28"/>
           <w:szCs w:val="28"/>
         </w:rPr>
-        <w:t>:</w:t>
-      </w:r>
-      <w:r>
-        <w:rPr>
-          <w:rFonts w:asciiTheme="minorBidi" w:hAnsiTheme="minorBidi"/>
-          <w:b/>
-          <w:bCs/>
-          <w:sz w:val="28"/>
-          <w:szCs w:val="28"/>
-        </w:rPr>
-        <w:t>Gradient</w:t>
+        <w:t>:Gradient</w:t>
       </w:r>
       <w:proofErr w:type="gramEnd"/>
       <w:r>
@@ -3679,28 +3670,66 @@
     <w:p>
       <w:pPr>
         <w:rPr>
-          <w:rFonts w:asciiTheme="minorBidi" w:hAnsiTheme="minorBidi"/>
-          <w:sz w:val="28"/>
-          <w:szCs w:val="28"/>
-          <w:rtl/>
-        </w:rPr>
-      </w:pPr>
-    </w:p>
-    <w:p>
-      <w:pPr>
-        <w:rPr>
-          <w:rFonts w:asciiTheme="minorBidi" w:hAnsiTheme="minorBidi"/>
-          <w:sz w:val="28"/>
-          <w:szCs w:val="28"/>
-        </w:rPr>
-      </w:pPr>
-    </w:p>
-    <w:p>
-      <w:pPr>
-        <w:rPr>
-          <w:rFonts w:asciiTheme="minorBidi" w:hAnsiTheme="minorBidi"/>
-          <w:sz w:val="28"/>
-          <w:szCs w:val="28"/>
+          <w:rFonts w:asciiTheme="minorBidi" w:hAnsiTheme="minorBidi" w:hint="cs"/>
+          <w:sz w:val="28"/>
+          <w:szCs w:val="28"/>
+          <w:rtl/>
+        </w:rPr>
+      </w:pPr>
+    </w:p>
+    <w:p>
+      <w:pPr>
+        <w:rPr>
+          <w:rFonts w:asciiTheme="minorBidi" w:hAnsiTheme="minorBidi"/>
+          <w:sz w:val="28"/>
+          <w:szCs w:val="28"/>
+          <w:rtl/>
+        </w:rPr>
+      </w:pPr>
+    </w:p>
+    <w:p>
+      <w:pPr>
+        <w:rPr>
+          <w:rFonts w:asciiTheme="minorBidi" w:hAnsiTheme="minorBidi"/>
+          <w:sz w:val="28"/>
+          <w:szCs w:val="28"/>
+          <w:u w:val="single"/>
+          <w:rtl/>
+        </w:rPr>
+      </w:pPr>
+      <w:r>
+        <w:rPr>
+          <w:rFonts w:asciiTheme="minorBidi" w:hAnsiTheme="minorBidi" w:hint="cs"/>
+          <w:sz w:val="28"/>
+          <w:szCs w:val="28"/>
+          <w:u w:val="single"/>
+          <w:rtl/>
+        </w:rPr>
+        <w:t>שאלה 3</w:t>
+      </w:r>
+    </w:p>
+    <w:p>
+      <w:pPr>
+        <w:pStyle w:val="a9"/>
+        <w:numPr>
+          <w:ilvl w:val="0"/>
+          <w:numId w:val="6"/>
+        </w:numPr>
+        <w:rPr>
+          <w:rFonts w:asciiTheme="minorBidi" w:hAnsiTheme="minorBidi"/>
+          <w:sz w:val="28"/>
+          <w:szCs w:val="28"/>
+        </w:rPr>
+      </w:pPr>
+    </w:p>
+    <w:p>
+      <w:pPr>
+        <w:pStyle w:val="a9"/>
+        <w:rPr>
+          <w:rFonts w:asciiTheme="minorBidi" w:hAnsiTheme="minorBidi"/>
+          <w:sz w:val="28"/>
+          <w:szCs w:val="28"/>
+          <w:rtl/>
         </w:rPr>
       </w:pPr>
       <w:r>
@@ -3718,47 +3747,49 @@
           <w:sz w:val="28"/>
           <w:szCs w:val="28"/>
         </w:rPr>
-        <w:t xml:space="preserve">(p1 and </w:t>
-      </w:r>
-      <w:r>
-        <w:rPr>
-          <w:rFonts w:asciiTheme="minorBidi" w:hAnsiTheme="minorBidi"/>
-          <w:sz w:val="28"/>
-          <w:szCs w:val="28"/>
-        </w:rPr>
-        <w:t xml:space="preserve">not </w:t>
-      </w:r>
-      <w:r>
-        <w:rPr>
-          <w:rFonts w:asciiTheme="minorBidi" w:hAnsiTheme="minorBidi"/>
-          <w:sz w:val="28"/>
-          <w:szCs w:val="28"/>
-        </w:rPr>
-        <w:t>p2) or (</w:t>
-      </w:r>
-      <w:r>
-        <w:rPr>
-          <w:rFonts w:asciiTheme="minorBidi" w:hAnsiTheme="minorBidi"/>
-          <w:sz w:val="28"/>
-          <w:szCs w:val="28"/>
-        </w:rPr>
-        <w:t xml:space="preserve">not </w:t>
-      </w:r>
-      <w:r>
-        <w:rPr>
-          <w:rFonts w:asciiTheme="minorBidi" w:hAnsiTheme="minorBidi"/>
-          <w:sz w:val="28"/>
-          <w:szCs w:val="28"/>
-        </w:rPr>
-        <w:t>p3 and not p4)</w:t>
-      </w:r>
-    </w:p>
-    <w:p>
-      <w:pPr>
-        <w:rPr>
-          <w:rFonts w:asciiTheme="minorBidi" w:hAnsiTheme="minorBidi"/>
-          <w:sz w:val="28"/>
-          <w:szCs w:val="28"/>
+        <w:t>(p1 and not p2) or (</w:t>
+      </w:r>
+      <w:r>
+        <w:rPr>
+          <w:rFonts w:asciiTheme="minorBidi" w:hAnsiTheme="minorBidi"/>
+          <w:sz w:val="28"/>
+          <w:szCs w:val="28"/>
+        </w:rPr>
+        <w:t xml:space="preserve">p1 and </w:t>
+      </w:r>
+      <w:r>
+        <w:rPr>
+          <w:rFonts w:asciiTheme="minorBidi" w:hAnsiTheme="minorBidi"/>
+          <w:sz w:val="28"/>
+          <w:szCs w:val="28"/>
+        </w:rPr>
+        <w:t>not p</w:t>
+      </w:r>
+      <w:r>
+        <w:rPr>
+          <w:rFonts w:asciiTheme="minorBidi" w:hAnsiTheme="minorBidi"/>
+          <w:sz w:val="28"/>
+          <w:szCs w:val="28"/>
+        </w:rPr>
+        <w:t>4</w:t>
+      </w:r>
+      <w:r>
+        <w:rPr>
+          <w:rFonts w:asciiTheme="minorBidi" w:hAnsiTheme="minorBidi"/>
+          <w:sz w:val="28"/>
+          <w:szCs w:val="28"/>
+        </w:rPr>
+        <w:t>)</w:t>
+      </w:r>
+    </w:p>
+    <w:p>
+      <w:pPr>
+        <w:pStyle w:val="a9"/>
+        <w:rPr>
+          <w:rFonts w:asciiTheme="minorBidi" w:hAnsiTheme="minorBidi"/>
+          <w:sz w:val="28"/>
+          <w:szCs w:val="28"/>
+          <w:rtl/>
         </w:rPr>
       </w:pPr>
       <w:r>
@@ -3776,11 +3807,84 @@
           <w:sz w:val="28"/>
           <w:szCs w:val="28"/>
         </w:rPr>
-        <w:t>(p1 and p5) or (p6 and not p9)</w:t>
-      </w:r>
-    </w:p>
-    <w:p>
-      <w:pPr>
+        <w:t>(p</w:t>
+      </w:r>
+      <w:r>
+        <w:rPr>
+          <w:rFonts w:asciiTheme="minorBidi" w:hAnsiTheme="minorBidi"/>
+          <w:sz w:val="28"/>
+          <w:szCs w:val="28"/>
+        </w:rPr>
+        <w:t>3</w:t>
+      </w:r>
+      <w:r>
+        <w:rPr>
+          <w:rFonts w:asciiTheme="minorBidi" w:hAnsiTheme="minorBidi"/>
+          <w:sz w:val="28"/>
+          <w:szCs w:val="28"/>
+        </w:rPr>
+        <w:t xml:space="preserve"> </w:t>
+      </w:r>
+      <w:r>
+        <w:rPr>
+          <w:rFonts w:asciiTheme="minorBidi" w:hAnsiTheme="minorBidi"/>
+          <w:sz w:val="28"/>
+          <w:szCs w:val="28"/>
+        </w:rPr>
+        <w:t>or</w:t>
+      </w:r>
+      <w:r>
+        <w:rPr>
+          <w:rFonts w:asciiTheme="minorBidi" w:hAnsiTheme="minorBidi"/>
+          <w:sz w:val="28"/>
+          <w:szCs w:val="28"/>
+        </w:rPr>
+        <w:t xml:space="preserve"> p</w:t>
+      </w:r>
+      <w:r>
+        <w:rPr>
+          <w:rFonts w:asciiTheme="minorBidi" w:hAnsiTheme="minorBidi"/>
+          <w:sz w:val="28"/>
+          <w:szCs w:val="28"/>
+        </w:rPr>
+        <w:t>9</w:t>
+      </w:r>
+      <w:r>
+        <w:rPr>
+          <w:rFonts w:asciiTheme="minorBidi" w:hAnsiTheme="minorBidi"/>
+          <w:sz w:val="28"/>
+          <w:szCs w:val="28"/>
+        </w:rPr>
+        <w:t xml:space="preserve">) </w:t>
+      </w:r>
+      <w:r>
+        <w:rPr>
+          <w:rFonts w:asciiTheme="minorBidi" w:hAnsiTheme="minorBidi"/>
+          <w:sz w:val="28"/>
+          <w:szCs w:val="28"/>
+        </w:rPr>
+        <w:t>and</w:t>
+      </w:r>
+      <w:r>
+        <w:rPr>
+          <w:rFonts w:asciiTheme="minorBidi" w:hAnsiTheme="minorBidi"/>
+          <w:sz w:val="28"/>
+          <w:szCs w:val="28"/>
+        </w:rPr>
+        <w:t xml:space="preserve"> p</w:t>
+      </w:r>
+      <w:r>
+        <w:rPr>
+          <w:rFonts w:asciiTheme="minorBidi" w:hAnsiTheme="minorBidi"/>
+          <w:sz w:val="28"/>
+          <w:szCs w:val="28"/>
+        </w:rPr>
+        <w:t>1</w:t>
+      </w:r>
+    </w:p>
+    <w:p>
+      <w:pPr>
+        <w:pStyle w:val="a9"/>
         <w:rPr>
           <w:rFonts w:asciiTheme="minorBidi" w:hAnsiTheme="minorBidi"/>
           <w:sz w:val="28"/>
@@ -3803,7 +3907,404 @@
           <w:sz w:val="28"/>
           <w:szCs w:val="28"/>
         </w:rPr>
-        <w:t>(p2 and p8) or (p7 and not p3)</w:t>
+        <w:t>not p5) and p1</w:t>
+      </w:r>
+      <w:r>
+        <w:rPr>
+          <w:rFonts w:asciiTheme="minorBidi" w:hAnsiTheme="minorBidi" w:hint="cs"/>
+          <w:sz w:val="28"/>
+          <w:szCs w:val="28"/>
+          <w:rtl/>
+        </w:rPr>
+        <w:t>)</w:t>
+      </w:r>
+    </w:p>
+    <w:p>
+      <w:pPr>
+        <w:pStyle w:val="a9"/>
+        <w:rPr>
+          <w:rFonts w:asciiTheme="minorBidi" w:hAnsiTheme="minorBidi"/>
+          <w:sz w:val="28"/>
+          <w:szCs w:val="28"/>
+          <w:rtl/>
+        </w:rPr>
+      </w:pPr>
+    </w:p>
+    <w:p>
+      <w:pPr>
+        <w:pStyle w:val="a9"/>
+        <w:numPr>
+          <w:ilvl w:val="0"/>
+          <w:numId w:val="6"/>
+        </w:numPr>
+        <w:rPr>
+          <w:rFonts w:asciiTheme="minorBidi" w:hAnsiTheme="minorBidi"/>
+          <w:sz w:val="28"/>
+          <w:szCs w:val="28"/>
+        </w:rPr>
+      </w:pPr>
+      <w:r>
+        <w:rPr>
+          <w:rFonts w:asciiTheme="minorBidi" w:hAnsiTheme="minorBidi" w:hint="cs"/>
+          <w:sz w:val="28"/>
+          <w:szCs w:val="28"/>
+          <w:rtl/>
+        </w:rPr>
+        <w:t>נחשב את מספר הכללים שמסווגים נכונה את סט האימון:</w:t>
+      </w:r>
+    </w:p>
+    <w:p>
+      <w:pPr>
+        <w:pStyle w:val="a9"/>
+        <w:rPr>
+          <w:rFonts w:asciiTheme="minorBidi" w:eastAsiaTheme="minorEastAsia" w:hAnsiTheme="minorBidi"/>
+          <w:sz w:val="28"/>
+          <w:szCs w:val="28"/>
+          <w:rtl/>
+        </w:rPr>
+      </w:pPr>
+      <w:r>
+        <w:rPr>
+          <w:rFonts w:asciiTheme="minorBidi" w:hAnsiTheme="minorBidi" w:hint="cs"/>
+          <w:sz w:val="28"/>
+          <w:szCs w:val="28"/>
+          <w:rtl/>
+        </w:rPr>
+        <w:t xml:space="preserve">גודל המטריצה הוא </w:t>
+      </w:r>
+      <w:r>
+        <w:rPr>
+          <w:rFonts w:asciiTheme="minorBidi" w:hAnsiTheme="minorBidi"/>
+          <w:sz w:val="28"/>
+          <w:szCs w:val="28"/>
+          <w:rtl/>
+        </w:rPr>
+        <w:t>–</w:t>
+      </w:r>
+      <w:r>
+        <w:rPr>
+          <w:rFonts w:asciiTheme="minorBidi" w:hAnsiTheme="minorBidi" w:hint="cs"/>
+          <w:sz w:val="28"/>
+          <w:szCs w:val="28"/>
+          <w:rtl/>
+        </w:rPr>
+        <w:t xml:space="preserve"> 3 על 3. ולכן, מספר המטריצות האפשריות הוא: </w:t>
+      </w:r>
+      <m:oMath>
+        <m:sSup>
+          <m:sSupPr>
+            <m:ctrlPr>
+              <w:rPr>
+                <w:rFonts w:ascii="Cambria Math" w:hAnsi="Cambria Math"/>
+                <w:i/>
+                <w:sz w:val="28"/>
+                <w:szCs w:val="28"/>
+              </w:rPr>
+            </m:ctrlPr>
+          </m:sSupPr>
+          <m:e>
+            <m:r>
+              <w:rPr>
+                <w:rFonts w:ascii="Cambria Math" w:hAnsi="Cambria Math"/>
+                <w:sz w:val="28"/>
+                <w:szCs w:val="28"/>
+              </w:rPr>
+              <m:t>9</m:t>
+            </m:r>
+          </m:e>
+          <m:sup>
+            <m:r>
+              <w:rPr>
+                <w:rFonts w:ascii="Cambria Math" w:hAnsi="Cambria Math"/>
+                <w:sz w:val="28"/>
+                <w:szCs w:val="28"/>
+              </w:rPr>
+              <m:t>2</m:t>
+            </m:r>
+          </m:sup>
+        </m:sSup>
+        <m:r>
+          <w:rPr>
+            <w:rFonts w:ascii="Cambria Math" w:hAnsi="Cambria Math"/>
+            <w:sz w:val="28"/>
+            <w:szCs w:val="28"/>
+          </w:rPr>
+          <m:t>=512</m:t>
+        </m:r>
+      </m:oMath>
+      <w:r>
+        <w:rPr>
+          <w:rFonts w:asciiTheme="minorBidi" w:eastAsiaTheme="minorEastAsia" w:hAnsiTheme="minorBidi" w:hint="cs"/>
+          <w:sz w:val="28"/>
+          <w:szCs w:val="28"/>
+          <w:rtl/>
+        </w:rPr>
+        <w:t xml:space="preserve"> .</w:t>
+      </w:r>
+    </w:p>
+    <w:p>
+      <w:pPr>
+        <w:pStyle w:val="a9"/>
+        <w:rPr>
+          <w:rFonts w:asciiTheme="minorBidi" w:eastAsiaTheme="minorEastAsia" w:hAnsiTheme="minorBidi"/>
+          <w:sz w:val="28"/>
+          <w:szCs w:val="28"/>
+          <w:rtl/>
+        </w:rPr>
+      </w:pPr>
+    </w:p>
+    <w:p>
+      <w:pPr>
+        <w:pStyle w:val="a9"/>
+        <w:rPr>
+          <w:rFonts w:asciiTheme="minorBidi" w:eastAsiaTheme="minorEastAsia" w:hAnsiTheme="minorBidi"/>
+          <w:sz w:val="28"/>
+          <w:szCs w:val="28"/>
+          <w:rtl/>
+        </w:rPr>
+      </w:pPr>
+      <w:r>
+        <w:rPr>
+          <w:rFonts w:asciiTheme="minorBidi" w:eastAsiaTheme="minorEastAsia" w:hAnsiTheme="minorBidi" w:hint="cs"/>
+          <w:sz w:val="28"/>
+          <w:szCs w:val="28"/>
+          <w:rtl/>
+        </w:rPr>
+        <w:t xml:space="preserve">סט האימון שלנו מכיל 6 מטריצות מתוך כל המטריצות (מתוך 512 מטריצות). </w:t>
+      </w:r>
+      <w:r>
+        <w:rPr>
+          <w:rFonts w:asciiTheme="minorBidi" w:eastAsiaTheme="minorEastAsia" w:hAnsiTheme="minorBidi" w:hint="cs"/>
+          <w:sz w:val="28"/>
+          <w:szCs w:val="28"/>
+          <w:rtl/>
+        </w:rPr>
+        <w:t>לכן, סט המבחן יכיל 506 מטריצות.</w:t>
+      </w:r>
+    </w:p>
+    <w:p>
+      <w:pPr>
+        <w:pStyle w:val="a9"/>
+        <w:rPr>
+          <w:rFonts w:asciiTheme="minorBidi" w:eastAsiaTheme="minorEastAsia" w:hAnsiTheme="minorBidi"/>
+          <w:sz w:val="28"/>
+          <w:szCs w:val="28"/>
+          <w:rtl/>
+        </w:rPr>
+      </w:pPr>
+    </w:p>
+    <w:p>
+      <w:pPr>
+        <w:pStyle w:val="a9"/>
+        <w:rPr>
+          <w:rFonts w:asciiTheme="minorBidi" w:eastAsiaTheme="minorEastAsia" w:hAnsiTheme="minorBidi"/>
+          <w:sz w:val="28"/>
+          <w:szCs w:val="28"/>
+          <w:rtl/>
+        </w:rPr>
+      </w:pPr>
+      <w:r>
+        <w:rPr>
+          <w:rFonts w:asciiTheme="minorBidi" w:eastAsiaTheme="minorEastAsia" w:hAnsiTheme="minorBidi" w:hint="cs"/>
+          <w:sz w:val="28"/>
+          <w:szCs w:val="28"/>
+          <w:rtl/>
+        </w:rPr>
+        <w:t xml:space="preserve">יש לנו שתי תשובות אפשריות </w:t>
+      </w:r>
+      <w:r>
+        <w:rPr>
+          <w:rFonts w:asciiTheme="minorBidi" w:eastAsiaTheme="minorEastAsia" w:hAnsiTheme="minorBidi"/>
+          <w:sz w:val="28"/>
+          <w:szCs w:val="28"/>
+          <w:rtl/>
+        </w:rPr>
+        <w:t>–</w:t>
+      </w:r>
+      <w:r>
+        <w:rPr>
+          <w:rFonts w:asciiTheme="minorBidi" w:eastAsiaTheme="minorEastAsia" w:hAnsiTheme="minorBidi" w:hint="cs"/>
+          <w:sz w:val="28"/>
+          <w:szCs w:val="28"/>
+          <w:rtl/>
+        </w:rPr>
+        <w:t xml:space="preserve"> </w:t>
+      </w:r>
+      <w:r>
+        <w:rPr>
+          <w:rFonts w:asciiTheme="minorBidi" w:eastAsiaTheme="minorEastAsia" w:hAnsiTheme="minorBidi"/>
+          <w:sz w:val="28"/>
+          <w:szCs w:val="28"/>
+        </w:rPr>
+        <w:t>TRUE</w:t>
+      </w:r>
+      <w:r>
+        <w:rPr>
+          <w:rFonts w:asciiTheme="minorBidi" w:eastAsiaTheme="minorEastAsia" w:hAnsiTheme="minorBidi" w:hint="cs"/>
+          <w:sz w:val="28"/>
+          <w:szCs w:val="28"/>
+          <w:rtl/>
+        </w:rPr>
+        <w:t xml:space="preserve"> או </w:t>
+      </w:r>
+      <w:r>
+        <w:rPr>
+          <w:rFonts w:asciiTheme="minorBidi" w:eastAsiaTheme="minorEastAsia" w:hAnsiTheme="minorBidi"/>
+          <w:sz w:val="28"/>
+          <w:szCs w:val="28"/>
+        </w:rPr>
+        <w:t>FALSE</w:t>
+      </w:r>
+      <w:r>
+        <w:rPr>
+          <w:rFonts w:asciiTheme="minorBidi" w:eastAsiaTheme="minorEastAsia" w:hAnsiTheme="minorBidi" w:hint="cs"/>
+          <w:sz w:val="28"/>
+          <w:szCs w:val="28"/>
+          <w:rtl/>
+        </w:rPr>
+        <w:t xml:space="preserve">. לכן, כל מטריצה יכולה להיות מסווגת לאחת מן התשובות </w:t>
+      </w:r>
+      <w:r>
+        <w:rPr>
+          <w:rFonts w:asciiTheme="minorBidi" w:eastAsiaTheme="minorEastAsia" w:hAnsiTheme="minorBidi"/>
+          <w:sz w:val="28"/>
+          <w:szCs w:val="28"/>
+          <w:rtl/>
+        </w:rPr>
+        <w:t>–</w:t>
+      </w:r>
+      <w:r>
+        <w:rPr>
+          <w:rFonts w:asciiTheme="minorBidi" w:eastAsiaTheme="minorEastAsia" w:hAnsiTheme="minorBidi" w:hint="cs"/>
+          <w:sz w:val="28"/>
+          <w:szCs w:val="28"/>
+          <w:rtl/>
+        </w:rPr>
+        <w:t xml:space="preserve"> </w:t>
+      </w:r>
+      <w:r>
+        <w:rPr>
+          <w:rFonts w:asciiTheme="minorBidi" w:eastAsiaTheme="minorEastAsia" w:hAnsiTheme="minorBidi"/>
+          <w:sz w:val="28"/>
+          <w:szCs w:val="28"/>
+        </w:rPr>
+        <w:t xml:space="preserve">TRUE </w:t>
+      </w:r>
+      <w:r>
+        <w:rPr>
+          <w:rFonts w:asciiTheme="minorBidi" w:eastAsiaTheme="minorEastAsia" w:hAnsiTheme="minorBidi" w:hint="cs"/>
+          <w:sz w:val="28"/>
+          <w:szCs w:val="28"/>
+          <w:rtl/>
+        </w:rPr>
+        <w:t xml:space="preserve"> או </w:t>
+      </w:r>
+      <w:r>
+        <w:rPr>
+          <w:rFonts w:asciiTheme="minorBidi" w:eastAsiaTheme="minorEastAsia" w:hAnsiTheme="minorBidi"/>
+          <w:sz w:val="28"/>
+          <w:szCs w:val="28"/>
+        </w:rPr>
+        <w:t>FALSE</w:t>
+      </w:r>
+      <w:r>
+        <w:rPr>
+          <w:rFonts w:asciiTheme="minorBidi" w:eastAsiaTheme="minorEastAsia" w:hAnsiTheme="minorBidi" w:hint="cs"/>
+          <w:sz w:val="28"/>
+          <w:szCs w:val="28"/>
+          <w:rtl/>
+        </w:rPr>
+        <w:t>.</w:t>
+      </w:r>
+    </w:p>
+    <w:p>
+      <w:pPr>
+        <w:pStyle w:val="a9"/>
+        <w:rPr>
+          <w:rFonts w:asciiTheme="minorBidi" w:eastAsiaTheme="minorEastAsia" w:hAnsiTheme="minorBidi"/>
+          <w:sz w:val="28"/>
+          <w:szCs w:val="28"/>
+          <w:rtl/>
+        </w:rPr>
+      </w:pPr>
+    </w:p>
+    <w:p>
+      <w:pPr>
+        <w:pStyle w:val="a9"/>
+        <w:numPr>
+          <w:ilvl w:val="1"/>
+          <w:numId w:val="5"/>
+        </w:numPr>
+        <w:rPr>
+          <w:rFonts w:asciiTheme="minorBidi" w:hAnsiTheme="minorBidi" w:hint="cs"/>
+          <w:i/>
+          <w:sz w:val="28"/>
+          <w:szCs w:val="28"/>
+          <w:rtl/>
+        </w:rPr>
+      </w:pPr>
+      <w:r>
+        <w:rPr>
+          <w:rFonts w:asciiTheme="minorBidi" w:hAnsiTheme="minorBidi" w:hint="cs"/>
+          <w:i/>
+          <w:sz w:val="28"/>
+          <w:szCs w:val="28"/>
+          <w:rtl/>
+        </w:rPr>
+        <w:t xml:space="preserve">מספר הכללים שמסווגים את סט האימון הוא: </w:t>
+      </w:r>
+      <m:oMath>
+        <m:sSup>
+          <m:sSupPr>
+            <m:ctrlPr>
+              <w:rPr>
+                <w:rFonts w:ascii="Cambria Math" w:hAnsi="Cambria Math"/>
+                <w:i/>
+                <w:sz w:val="28"/>
+                <w:szCs w:val="28"/>
+              </w:rPr>
+            </m:ctrlPr>
+          </m:sSupPr>
+          <m:e>
+            <m:r>
+              <w:rPr>
+                <w:rFonts w:ascii="Cambria Math" w:hAnsi="Cambria Math"/>
+                <w:sz w:val="28"/>
+                <w:szCs w:val="28"/>
+              </w:rPr>
+              <m:t>2</m:t>
+            </m:r>
+          </m:e>
+          <m:sup>
+            <m:r>
+              <w:rPr>
+                <w:rFonts w:ascii="Cambria Math" w:hAnsi="Cambria Math"/>
+                <w:sz w:val="28"/>
+                <w:szCs w:val="28"/>
+              </w:rPr>
+              <m:t>506</m:t>
+            </m:r>
+          </m:sup>
+        </m:sSup>
+      </m:oMath>
+      <w:r>
+        <w:rPr>
+          <w:rFonts w:asciiTheme="minorBidi" w:hAnsiTheme="minorBidi"/>
+          <w:i/>
+          <w:sz w:val="28"/>
+          <w:szCs w:val="28"/>
+        </w:rPr>
+        <w:t xml:space="preserve"> </w:t>
+      </w:r>
+      <w:r>
+        <w:rPr>
+          <w:rFonts w:asciiTheme="minorBidi" w:hAnsiTheme="minorBidi" w:hint="cs"/>
+          <w:i/>
+          <w:sz w:val="28"/>
+          <w:szCs w:val="28"/>
+          <w:rtl/>
+        </w:rPr>
+        <w:t>.</w:t>
       </w:r>
     </w:p>
     <w:sectPr>
@@ -4172,7 +4673,7 @@
   <w:abstractNum w:abstractNumId="2" w15:restartNumberingAfterBreak="0">
     <w:nsid w:val="44DB5258"/>
     <w:multiLevelType w:val="multilevel"/>
-    <w:tmpl w:val="71C2B5A0"/>
+    <w:tmpl w:val="7A22CD6C"/>
     <w:lvl w:ilvl="0">
       <w:start w:val="1"/>
       <w:numFmt w:val="bullet"/>
@@ -4189,20 +4690,15 @@
         <w:sz w:val="20"/>
       </w:rPr>
     </w:lvl>
-    <w:lvl w:ilvl="1" w:tentative="1">
-      <w:start w:val="1"/>
+    <w:lvl w:ilvl="1">
       <w:numFmt w:val="bullet"/>
-      <w:lvlText w:val="o"/>
+      <w:lvlText w:val=""/>
       <w:lvlJc w:val="left"/>
       <w:pPr>
-        <w:tabs>
-          <w:tab w:val="num" w:pos="1440"/>
-        </w:tabs>
         <w:ind w:left="1440" w:hanging="360"/>
       </w:pPr>
       <w:rPr>
-        <w:rFonts w:ascii="Courier New" w:hAnsi="Courier New" w:hint="default"/>
-        <w:sz w:val="20"/>
+        <w:rFonts w:ascii="Wingdings" w:eastAsiaTheme="minorHAnsi" w:hAnsi="Wingdings" w:cstheme="minorBidi" w:hint="default"/>
       </w:rPr>
     </w:lvl>
     <w:lvl w:ilvl="2" w:tentative="1">
@@ -4554,6 +5050,92 @@
         <w:rFonts w:ascii="Wingdings" w:hAnsi="Wingdings" w:hint="default"/>
         <w:sz w:val="20"/>
       </w:rPr>
+    </w:lvl>
+  </w:abstractNum>
+  <w:abstractNum w:abstractNumId="5" w15:restartNumberingAfterBreak="0">
+    <w:nsid w:val="72840EAD"/>
+    <w:multiLevelType w:val="hybridMultilevel"/>
+    <w:tmpl w:val="F8B8445C"/>
+    <w:lvl w:ilvl="0" w:tplc="04090013">
+      <w:start w:val="1"/>
+      <w:numFmt w:val="hebrew1"/>
+      <w:lvlText w:val="%1."/>
+      <w:lvlJc w:val="center"/>
+      <w:pPr>
+        <w:ind w:left="720" w:hanging="360"/>
+      </w:pPr>
+    </w:lvl>
+    <w:lvl w:ilvl="1" w:tplc="04090019" w:tentative="1">
+      <w:start w:val="1"/>
+      <w:numFmt w:val="lowerLetter"/>
+      <w:lvlText w:val="%2."/>
+      <w:lvlJc w:val="left"/>
+      <w:pPr>
+        <w:ind w:left="1440" w:hanging="360"/>
+      </w:pPr>
+    </w:lvl>
+    <w:lvl w:ilvl="2" w:tplc="0409001B" w:tentative="1">
+      <w:start w:val="1"/>
+      <w:numFmt w:val="lowerRoman"/>
+      <w:lvlText w:val="%3."/>
+      <w:lvlJc w:val="right"/>
+      <w:pPr>
+        <w:ind w:left="2160" w:hanging="180"/>
+      </w:pPr>
+    </w:lvl>
+    <w:lvl w:ilvl="3" w:tplc="0409000F" w:tentative="1">
+      <w:start w:val="1"/>
+      <w:numFmt w:val="decimal"/>
+      <w:lvlText w:val="%4."/>
+      <w:lvlJc w:val="left"/>
+      <w:pPr>
+        <w:ind w:left="2880" w:hanging="360"/>
+      </w:pPr>
+    </w:lvl>
+    <w:lvl w:ilvl="4" w:tplc="04090019" w:tentative="1">
+      <w:start w:val="1"/>
+      <w:numFmt w:val="lowerLetter"/>
+      <w:lvlText w:val="%5."/>
+      <w:lvlJc w:val="left"/>
+      <w:pPr>
+        <w:ind w:left="3600" w:hanging="360"/>
+      </w:pPr>
+    </w:lvl>
+    <w:lvl w:ilvl="5" w:tplc="0409001B" w:tentative="1">
+      <w:start w:val="1"/>
+      <w:numFmt w:val="lowerRoman"/>
+      <w:lvlText w:val="%6."/>
+      <w:lvlJc w:val="right"/>
+      <w:pPr>
+        <w:ind w:left="4320" w:hanging="180"/>
+      </w:pPr>
+    </w:lvl>
+    <w:lvl w:ilvl="6" w:tplc="0409000F" w:tentative="1">
+      <w:start w:val="1"/>
+      <w:numFmt w:val="decimal"/>
+      <w:lvlText w:val="%7."/>
+      <w:lvlJc w:val="left"/>
+      <w:pPr>
+        <w:ind w:left="5040" w:hanging="360"/>
+      </w:pPr>
+    </w:lvl>
+    <w:lvl w:ilvl="7" w:tplc="04090019" w:tentative="1">
+      <w:start w:val="1"/>
+      <w:numFmt w:val="lowerLetter"/>
+      <w:lvlText w:val="%8."/>
+      <w:lvlJc w:val="left"/>
+      <w:pPr>
+        <w:ind w:left="5760" w:hanging="360"/>
+      </w:pPr>
+    </w:lvl>
+    <w:lvl w:ilvl="8" w:tplc="0409001B" w:tentative="1">
+      <w:start w:val="1"/>
+      <w:numFmt w:val="lowerRoman"/>
+      <w:lvlText w:val="%9."/>
+      <w:lvlJc w:val="right"/>
+      <w:pPr>
+        <w:ind w:left="6480" w:hanging="180"/>
+      </w:pPr>
     </w:lvl>
   </w:abstractNum>
   <w:num w:numId="1" w16cid:durableId="254097505">
@@ -4570,6 +5152,9 @@
   </w:num>
   <w:num w:numId="5" w16cid:durableId="883294692">
     <w:abstractNumId w:val="2"/>
+  </w:num>
+  <w:num w:numId="6" w16cid:durableId="1357390762">
+    <w:abstractNumId w:val="5"/>
   </w:num>
 </w:numbering>
 </file>

</xml_diff>